<commit_message>
Ajout de la doc proxmox
</commit_message>
<xml_diff>
--- a/documentation_technique/Doc Proxmox.docx
+++ b/documentation_technique/Doc Proxmox.docx
@@ -8,13 +8,8 @@
         <w:jc w:val="center"/>
       </w:pPr>
       <w:r>
-        <w:t xml:space="preserve">Documentation </w:t>
-      </w:r>
-      <w:proofErr w:type="spellStart"/>
-      <w:r>
-        <w:t>proxmox</w:t>
-      </w:r>
-      <w:proofErr w:type="spellEnd"/>
+        <w:t>Documentation proxmox</w:t>
+      </w:r>
     </w:p>
     <w:p>
       <w:r>
@@ -23,6 +18,15 @@
     </w:p>
     <w:sdt>
       <w:sdtPr>
+        <w:rPr>
+          <w:rFonts w:asciiTheme="minorHAnsi" w:eastAsiaTheme="minorHAnsi" w:hAnsiTheme="minorHAnsi" w:cstheme="minorBidi"/>
+          <w:color w:val="auto"/>
+          <w:kern w:val="2"/>
+          <w:sz w:val="22"/>
+          <w:szCs w:val="22"/>
+          <w:lang w:eastAsia="en-US"/>
+          <w14:ligatures w14:val="standardContextual"/>
+        </w:rPr>
         <w:id w:val="1184866951"/>
         <w:docPartObj>
           <w:docPartGallery w:val="Table of Contents"/>
@@ -31,15 +35,8 @@
       </w:sdtPr>
       <w:sdtEndPr>
         <w:rPr>
-          <w:rFonts w:asciiTheme="minorHAnsi" w:eastAsiaTheme="minorHAnsi" w:hAnsiTheme="minorHAnsi" w:cstheme="minorBidi"/>
           <w:b/>
           <w:bCs/>
-          <w:color w:val="auto"/>
-          <w:kern w:val="2"/>
-          <w:sz w:val="22"/>
-          <w:szCs w:val="22"/>
-          <w:lang w:eastAsia="en-US"/>
-          <w14:ligatures w14:val="standardContextual"/>
         </w:rPr>
       </w:sdtEndPr>
       <w:sdtContent>
@@ -52,16 +49,163 @@
           </w:r>
         </w:p>
         <w:p>
-          <w:fldSimple w:instr=" TOC \o &quot;1-3&quot; \h \z \u ">
-            <w:r>
-              <w:rPr>
-                <w:b/>
-                <w:bCs/>
-                <w:noProof/>
-              </w:rPr>
-              <w:t>Aucune entrée de table des matières n'a été trouvée.</w:t>
-            </w:r>
-          </w:fldSimple>
+          <w:pPr>
+            <w:pStyle w:val="TM1"/>
+            <w:tabs>
+              <w:tab w:val="right" w:leader="dot" w:pos="9062"/>
+            </w:tabs>
+            <w:rPr>
+              <w:rFonts w:eastAsiaTheme="minorEastAsia"/>
+              <w:noProof/>
+              <w:lang w:eastAsia="fr-FR"/>
+            </w:rPr>
+          </w:pPr>
+          <w:r>
+            <w:fldChar w:fldCharType="begin"/>
+          </w:r>
+          <w:r>
+            <w:instrText xml:space="preserve"> TOC \o "1-3" \h \z \u </w:instrText>
+          </w:r>
+          <w:r>
+            <w:fldChar w:fldCharType="separate"/>
+          </w:r>
+          <w:hyperlink w:anchor="_Toc135505470" w:history="1">
+            <w:r>
+              <w:rPr>
+                <w:rStyle w:val="Lienhypertexte"/>
+                <w:noProof/>
+              </w:rPr>
+              <w:t>Introduction</w:t>
+            </w:r>
+            <w:r>
+              <w:rPr>
+                <w:noProof/>
+                <w:webHidden/>
+              </w:rPr>
+              <w:tab/>
+            </w:r>
+            <w:r>
+              <w:rPr>
+                <w:noProof/>
+                <w:webHidden/>
+              </w:rPr>
+              <w:fldChar w:fldCharType="begin"/>
+            </w:r>
+            <w:r>
+              <w:rPr>
+                <w:noProof/>
+                <w:webHidden/>
+              </w:rPr>
+              <w:instrText xml:space="preserve"> PAGEREF _Toc135505470 \h </w:instrText>
+            </w:r>
+            <w:r>
+              <w:rPr>
+                <w:noProof/>
+                <w:webHidden/>
+              </w:rPr>
+            </w:r>
+            <w:r>
+              <w:rPr>
+                <w:noProof/>
+                <w:webHidden/>
+              </w:rPr>
+              <w:fldChar w:fldCharType="separate"/>
+            </w:r>
+            <w:r>
+              <w:rPr>
+                <w:noProof/>
+                <w:webHidden/>
+              </w:rPr>
+              <w:t>3</w:t>
+            </w:r>
+            <w:r>
+              <w:rPr>
+                <w:noProof/>
+                <w:webHidden/>
+              </w:rPr>
+              <w:fldChar w:fldCharType="end"/>
+            </w:r>
+          </w:hyperlink>
+        </w:p>
+        <w:p>
+          <w:pPr>
+            <w:pStyle w:val="TM1"/>
+            <w:tabs>
+              <w:tab w:val="right" w:leader="dot" w:pos="9062"/>
+            </w:tabs>
+            <w:rPr>
+              <w:rFonts w:eastAsiaTheme="minorEastAsia"/>
+              <w:noProof/>
+              <w:lang w:eastAsia="fr-FR"/>
+            </w:rPr>
+          </w:pPr>
+          <w:hyperlink w:anchor="_Toc135505471" w:history="1">
+            <w:r>
+              <w:rPr>
+                <w:rStyle w:val="Lienhypertexte"/>
+                <w:noProof/>
+              </w:rPr>
+              <w:t>Backup proxmox</w:t>
+            </w:r>
+            <w:r>
+              <w:rPr>
+                <w:noProof/>
+                <w:webHidden/>
+              </w:rPr>
+              <w:tab/>
+            </w:r>
+            <w:r>
+              <w:rPr>
+                <w:noProof/>
+                <w:webHidden/>
+              </w:rPr>
+              <w:fldChar w:fldCharType="begin"/>
+            </w:r>
+            <w:r>
+              <w:rPr>
+                <w:noProof/>
+                <w:webHidden/>
+              </w:rPr>
+              <w:instrText xml:space="preserve"> PAGEREF _Toc135505471 \h </w:instrText>
+            </w:r>
+            <w:r>
+              <w:rPr>
+                <w:noProof/>
+                <w:webHidden/>
+              </w:rPr>
+            </w:r>
+            <w:r>
+              <w:rPr>
+                <w:noProof/>
+                <w:webHidden/>
+              </w:rPr>
+              <w:fldChar w:fldCharType="separate"/>
+            </w:r>
+            <w:r>
+              <w:rPr>
+                <w:noProof/>
+                <w:webHidden/>
+              </w:rPr>
+              <w:t>3</w:t>
+            </w:r>
+            <w:r>
+              <w:rPr>
+                <w:noProof/>
+                <w:webHidden/>
+              </w:rPr>
+              <w:fldChar w:fldCharType="end"/>
+            </w:r>
+          </w:hyperlink>
+        </w:p>
+        <w:p>
+          <w:r>
+            <w:rPr>
+              <w:b/>
+              <w:bCs/>
+              <w:noProof/>
+            </w:rPr>
+            <w:fldChar w:fldCharType="end"/>
+          </w:r>
         </w:p>
       </w:sdtContent>
     </w:sdt>
@@ -74,19 +218,53 @@
       <w:pPr>
         <w:pStyle w:val="Titre1"/>
       </w:pPr>
+      <w:bookmarkStart w:id="0" w:name="_Toc135505470"/>
       <w:r>
         <w:lastRenderedPageBreak/>
-        <w:t xml:space="preserve">Backup </w:t>
-      </w:r>
-      <w:proofErr w:type="spellStart"/>
-      <w:r>
-        <w:t>proxmox</w:t>
-      </w:r>
-      <w:proofErr w:type="spellEnd"/>
+        <w:t>Introduction</w:t>
+      </w:r>
+      <w:bookmarkEnd w:id="0"/>
     </w:p>
     <w:p/>
     <w:p>
       <w:r>
+        <w:t xml:space="preserve">Nous mettons en place notre infrastructure grâce </w:t>
+      </w:r>
+      <w:r>
+        <w:t>à</w:t>
+      </w:r>
+      <w:r>
+        <w:t xml:space="preserve"> des VM proxmox</w:t>
+      </w:r>
+    </w:p>
+    <w:p/>
+    <w:p>
+      <w:pPr>
+        <w:pStyle w:val="Titre1"/>
+      </w:pPr>
+      <w:bookmarkStart w:id="1" w:name="_Toc135505471"/>
+      <w:r>
+        <w:t>Backup proxmox</w:t>
+      </w:r>
+      <w:bookmarkEnd w:id="1"/>
+    </w:p>
+    <w:p/>
+    <w:p>
+      <w:r>
+        <w:t>On ajoute un dossier partagé de notre</w:t>
+      </w:r>
+      <w:r>
+        <w:t xml:space="preserve"> N</w:t>
+      </w:r>
+      <w:r>
+        <w:t>as dans notre proxmox</w:t>
+      </w:r>
+    </w:p>
+    <w:p>
+      <w:r>
+        <w:rPr>
+          <w:noProof/>
+        </w:rPr>
         <w:drawing>
           <wp:inline distT="0" distB="0" distL="0" distR="0" wp14:anchorId="281EE5E6" wp14:editId="2A23FFB2">
             <wp:extent cx="5706271" cy="2915057"/>
@@ -125,9 +303,38 @@
       </w:r>
     </w:p>
     <w:p/>
+    <w:p/>
+    <w:p/>
+    <w:p/>
+    <w:p/>
+    <w:p/>
+    <w:p/>
+    <w:p/>
+    <w:p/>
+    <w:p/>
+    <w:p/>
+    <w:p/>
+    <w:p/>
+    <w:p/>
+    <w:p/>
+    <w:p/>
+    <w:p/>
     <w:p>
       <w:r>
-        <w:lastRenderedPageBreak/>
+        <w:t xml:space="preserve">On créé ensuite une backup de toutes les </w:t>
+      </w:r>
+      <w:r>
+        <w:t xml:space="preserve">VM </w:t>
+      </w:r>
+      <w:r>
+        <w:t>proxmox</w:t>
+      </w:r>
+    </w:p>
+    <w:p>
+      <w:r>
+        <w:rPr>
+          <w:noProof/>
+        </w:rPr>
         <w:drawing>
           <wp:inline distT="0" distB="0" distL="0" distR="0" wp14:anchorId="00A7977E" wp14:editId="620EB1B5">
             <wp:extent cx="5760720" cy="6102350"/>
@@ -167,7 +374,13 @@
     </w:p>
     <w:p>
       <w:r>
-        <w:t>Création d’une sauvegarde tout les jours à 2h30 et à 22h30 !</w:t>
+        <w:t xml:space="preserve">Création d’une sauvegarde </w:t>
+      </w:r>
+      <w:r>
+        <w:t>tous les jours</w:t>
+      </w:r>
+      <w:r>
+        <w:t xml:space="preserve"> à 2h30 et à 22h30 !</w:t>
       </w:r>
     </w:p>
     <w:sectPr>
@@ -693,6 +906,29 @@
       <w14:ligatures w14:val="none"/>
     </w:rPr>
   </w:style>
+  <w:style w:type="paragraph" w:styleId="TM1">
+    <w:name w:val="toc 1"/>
+    <w:basedOn w:val="Normal"/>
+    <w:next w:val="Normal"/>
+    <w:autoRedefine/>
+    <w:uiPriority w:val="39"/>
+    <w:unhideWhenUsed/>
+    <w:rsid w:val="002D5E5C"/>
+    <w:pPr>
+      <w:spacing w:after="100"/>
+    </w:pPr>
+  </w:style>
+  <w:style w:type="character" w:styleId="Lienhypertexte">
+    <w:name w:val="Hyperlink"/>
+    <w:basedOn w:val="Policepardfaut"/>
+    <w:uiPriority w:val="99"/>
+    <w:unhideWhenUsed/>
+    <w:rsid w:val="002D5E5C"/>
+    <w:rPr>
+      <w:color w:val="0563C1" w:themeColor="hyperlink"/>
+      <w:u w:val="single"/>
+    </w:rPr>
+  </w:style>
 </w:styles>
 </file>
 

</xml_diff>